<commit_message>
Changes on this end
Lets see the conflicts!
</commit_message>
<xml_diff>
--- a/Research_Paper_M2080.docx
+++ b/Research_Paper_M2080.docx
@@ -6,11 +6,15 @@
       <w:pPr>
         <w:pStyle w:val="Title"/>
         <w:rPr>
+          <w:i/>
+          <w:iCs/>
           <w:lang w:val="en-US"/>
         </w:rPr>
       </w:pPr>
       <w:r>
         <w:rPr>
+          <w:i/>
+          <w:iCs/>
           <w:lang w:val="en-US"/>
         </w:rPr>
         <w:t>Research paper</w:t>
@@ -19,8 +23,16 @@
     <w:p>
       <w:pPr>
         <w:pStyle w:val="CoverpageSubtitle"/>
-      </w:pPr>
-      <w:r>
+        <w:rPr>
+          <w:i/>
+          <w:iCs/>
+        </w:rPr>
+      </w:pPr>
+      <w:r>
+        <w:rPr>
+          <w:i/>
+          <w:iCs/>
+        </w:rPr>
         <w:t>Prefabs in Unity</w:t>
       </w:r>
     </w:p>
@@ -99,30 +111,44 @@
     </w:p>
     <w:p>
       <w:pPr>
-        <w:pStyle w:val="Coverpagestudyinformation"/>
-        <w:rPr>
-          <w:lang w:val="sv-SE"/>
-        </w:rPr>
-      </w:pPr>
-      <w:r>
-        <w:rPr>
-          <w:lang w:val="sv-SE"/>
-        </w:rPr>
-        <w:t>Tradenomi, Tietojenkäsittelyn tutkinto-ohjelma</w:t>
+        <w:pStyle w:val="KansilehtiOpintotiedot"/>
+        <w:rPr>
+          <w:lang w:val="en-GB"/>
+        </w:rPr>
+      </w:pPr>
+      <w:r>
+        <w:rPr>
+          <w:lang w:val="en-US"/>
+        </w:rPr>
+        <w:t xml:space="preserve">Bachelor's Degree </w:t>
+      </w:r>
+      <w:proofErr w:type="spellStart"/>
+      <w:r>
+        <w:rPr>
+          <w:lang w:val="en-US"/>
+        </w:rPr>
+        <w:t>Programme</w:t>
+      </w:r>
+      <w:proofErr w:type="spellEnd"/>
+      <w:r>
+        <w:rPr>
+          <w:lang w:val="en-US"/>
+        </w:rPr>
+        <w:t xml:space="preserve"> in Business Information Technology</w:t>
       </w:r>
     </w:p>
     <w:p>
       <w:pPr>
         <w:pStyle w:val="KansilehtiOpintotiedot"/>
         <w:rPr>
-          <w:lang w:val="sv-SE"/>
+          <w:lang w:val="en-GB"/>
         </w:rPr>
       </w:pPr>
     </w:p>
     <w:p>
       <w:pPr>
         <w:rPr>
-          <w:lang w:val="sv-SE"/>
+          <w:lang w:val="en-GB"/>
         </w:rPr>
         <w:sectPr>
           <w:headerReference w:type="default" r:id="rId11"/>
@@ -723,7 +749,7 @@
     </w:p>
     <w:p>
       <w:pPr>
-        <w:spacing w:after="160" w:line="259" w:lineRule="auto"/>
+        <w:spacing w:line="259" w:lineRule="auto"/>
         <w:rPr>
           <w:rFonts w:eastAsiaTheme="majorEastAsia" w:cstheme="majorHAnsi"/>
           <w:b/>
@@ -959,7 +985,7 @@
           <w:lang w:val="en-US"/>
         </w:rPr>
         <w:drawing>
-          <wp:inline distT="0" distB="0" distL="0" distR="0" wp14:anchorId="541C8AF0" wp14:editId="556096C3">
+          <wp:inline distT="0" distB="0" distL="0" distR="0" wp14:anchorId="541C8AF0" wp14:editId="7E97B2F2">
             <wp:extent cx="5448213" cy="3657600"/>
             <wp:effectExtent l="0" t="0" r="635" b="0"/>
             <wp:docPr id="1681552015" name="Picture 1"/>
@@ -1018,7 +1044,6 @@
         <w:rPr>
           <w:lang w:val="en-US"/>
         </w:rPr>
-        <w:lastRenderedPageBreak/>
         <w:t>This also makes your original Game Object a prefab instance indicated by the blue icon in the hierarchy window.</w:t>
       </w:r>
     </w:p>
@@ -1049,7 +1074,7 @@
     </w:p>
     <w:p>
       <w:pPr>
-        <w:spacing w:after="160" w:line="259" w:lineRule="auto"/>
+        <w:spacing w:line="259" w:lineRule="auto"/>
         <w:rPr>
           <w:lang w:val="en-US"/>
         </w:rPr>
@@ -1069,7 +1094,7 @@
     </w:p>
     <w:p>
       <w:pPr>
-        <w:spacing w:after="160" w:line="259" w:lineRule="auto"/>
+        <w:spacing w:line="259" w:lineRule="auto"/>
         <w:rPr>
           <w:lang w:val="en-US"/>
         </w:rPr>
@@ -1083,7 +1108,7 @@
     </w:p>
     <w:p>
       <w:pPr>
-        <w:spacing w:after="160" w:line="259" w:lineRule="auto"/>
+        <w:spacing w:line="259" w:lineRule="auto"/>
         <w:rPr>
           <w:lang w:val="en-US"/>
         </w:rPr>
@@ -1117,7 +1142,7 @@
     </w:p>
     <w:p>
       <w:pPr>
-        <w:spacing w:after="160" w:line="259" w:lineRule="auto"/>
+        <w:spacing w:line="259" w:lineRule="auto"/>
         <w:rPr>
           <w:lang w:val="en-US"/>
         </w:rPr>
@@ -1699,6 +1724,7 @@
         <w:docPartUnique/>
       </w:docPartObj>
     </w:sdtPr>
+    <w:sdtEndPr/>
     <w:sdtContent>
       <w:p>
         <w:pPr>
@@ -1747,6 +1773,7 @@
         <w:docPartUnique/>
       </w:docPartObj>
     </w:sdtPr>
+    <w:sdtEndPr/>
     <w:sdtContent>
       <w:p>
         <w:pPr>
@@ -5465,7 +5492,7 @@
     </w:rPrDefault>
     <w:pPrDefault>
       <w:pPr>
-        <w:spacing w:after="160" w:line="259" w:lineRule="auto"/>
+        <w:spacing w:after="160" w:line="360" w:lineRule="auto"/>
       </w:pPr>
     </w:pPrDefault>
   </w:docDefaults>
@@ -5850,10 +5877,7 @@
   <w:style w:type="paragraph" w:default="1" w:styleId="Normal">
     <w:name w:val="Normal"/>
     <w:qFormat/>
-    <w:rsid w:val="00E42565"/>
-    <w:pPr>
-      <w:spacing w:after="480" w:line="360" w:lineRule="auto"/>
-    </w:pPr>
+    <w:rsid w:val="00182199"/>
     <w:rPr>
       <w:color w:val="000000" w:themeColor="text1"/>
     </w:rPr>
@@ -6088,6 +6112,7 @@
   <w:style w:type="character" w:default="1" w:styleId="DefaultParagraphFont">
     <w:name w:val="Default Paragraph Font"/>
     <w:uiPriority w:val="1"/>
+    <w:semiHidden/>
     <w:unhideWhenUsed/>
   </w:style>
   <w:style w:type="table" w:default="1" w:styleId="TableNormal">
@@ -7475,10 +7500,39 @@
 </file>
 
 <file path=customXml/item1.xml><?xml version="1.0" encoding="utf-8"?>
-<b:Sources xmlns:b="http://schemas.openxmlformats.org/officeDocument/2006/bibliography" xmlns="http://schemas.openxmlformats.org/officeDocument/2006/bibliography" SelectedStyle="\APASixthEditionOfficeOnline.xsl" StyleName="APA" Version="6"/>
+<p:properties xmlns:p="http://schemas.microsoft.com/office/2006/metadata/properties" xmlns:xsi="http://www.w3.org/2001/XMLSchema-instance" xmlns:pc="http://schemas.microsoft.com/office/infopath/2007/PartnerControls">
+  <documentManagement>
+    <TaxCatchAll xmlns="7146359b-a332-499e-9f49-8bb0ff81f917">
+      <Value>11</Value>
+      <Value>16</Value>
+    </TaxCatchAll>
+    <l7bc4729bde1438b8df4870b8884575c xmlns="5dad6104-dd62-4be5-a5fd-22e2654912ea">
+      <Terms xmlns="http://schemas.microsoft.com/office/infopath/2007/PartnerControls">
+        <TermInfo xmlns="http://schemas.microsoft.com/office/infopath/2007/PartnerControls">
+          <TermName xmlns="http://schemas.microsoft.com/office/infopath/2007/PartnerControls">2022</TermName>
+          <TermId xmlns="http://schemas.microsoft.com/office/infopath/2007/PartnerControls">fc3e9cb1-8d8a-457a-b160-3a486bee5fdd</TermId>
+        </TermInfo>
+        <TermInfo xmlns="http://schemas.microsoft.com/office/infopath/2007/PartnerControls">
+          <TermName xmlns="http://schemas.microsoft.com/office/infopath/2007/PartnerControls">reporting document template</TermName>
+          <TermId xmlns="http://schemas.microsoft.com/office/infopath/2007/PartnerControls">f10f212d-020e-41a3-8c76-e2590eec784c</TermId>
+        </TermInfo>
+      </Terms>
+    </l7bc4729bde1438b8df4870b8884575c>
+    <Kieli xmlns="5dad6104-dd62-4be5-a5fd-22e2654912ea">englanti</Kieli>
+  </documentManagement>
+</p:properties>
 </file>
 
 <file path=customXml/item2.xml><?xml version="1.0" encoding="utf-8"?>
+<?mso-contentType ?>
+<FormTemplates xmlns="http://schemas.microsoft.com/sharepoint/v3/contenttype/forms">
+  <Display>DocumentLibraryForm</Display>
+  <Edit>DocumentLibraryForm</Edit>
+  <New>DocumentLibraryForm</New>
+</FormTemplates>
+</file>
+
+<file path=customXml/item3.xml><?xml version="1.0" encoding="utf-8"?>
 <ct:contentTypeSchema xmlns:ct="http://schemas.microsoft.com/office/2006/metadata/contentType" xmlns:ma="http://schemas.microsoft.com/office/2006/metadata/properties/metaAttributes" ct:_="" ma:_="" ma:contentTypeName="Asiakirja" ma:contentTypeID="0x010100AE868020BF753547A35DDAB5E74E808E" ma:contentTypeVersion="11" ma:contentTypeDescription="Luo uusi asiakirja." ma:contentTypeScope="" ma:versionID="b57f07dca7b164c42bd72081abc1645f">
   <xsd:schema xmlns:xsd="http://www.w3.org/2001/XMLSchema" xmlns:xs="http://www.w3.org/2001/XMLSchema" xmlns:p="http://schemas.microsoft.com/office/2006/metadata/properties" xmlns:ns2="5dad6104-dd62-4be5-a5fd-22e2654912ea" xmlns:ns3="7146359b-a332-499e-9f49-8bb0ff81f917" targetNamespace="http://schemas.microsoft.com/office/2006/metadata/properties" ma:root="true" ma:fieldsID="3fae4df031e41586fe02e944333fd997" ns2:_="" ns3:_="">
     <xsd:import namespace="5dad6104-dd62-4be5-a5fd-22e2654912ea"/>
@@ -7655,48 +7709,36 @@
 </ct:contentTypeSchema>
 </file>
 
-<file path=customXml/item3.xml><?xml version="1.0" encoding="utf-8"?>
-<?mso-contentType ?>
-<FormTemplates xmlns="http://schemas.microsoft.com/sharepoint/v3/contenttype/forms">
-  <Display>DocumentLibraryForm</Display>
-  <Edit>DocumentLibraryForm</Edit>
-  <New>DocumentLibraryForm</New>
-</FormTemplates>
-</file>
-
 <file path=customXml/item4.xml><?xml version="1.0" encoding="utf-8"?>
-<p:properties xmlns:p="http://schemas.microsoft.com/office/2006/metadata/properties" xmlns:xsi="http://www.w3.org/2001/XMLSchema-instance" xmlns:pc="http://schemas.microsoft.com/office/infopath/2007/PartnerControls">
-  <documentManagement>
-    <TaxCatchAll xmlns="7146359b-a332-499e-9f49-8bb0ff81f917">
-      <Value>11</Value>
-      <Value>16</Value>
-    </TaxCatchAll>
-    <l7bc4729bde1438b8df4870b8884575c xmlns="5dad6104-dd62-4be5-a5fd-22e2654912ea">
-      <Terms xmlns="http://schemas.microsoft.com/office/infopath/2007/PartnerControls">
-        <TermInfo xmlns="http://schemas.microsoft.com/office/infopath/2007/PartnerControls">
-          <TermName xmlns="http://schemas.microsoft.com/office/infopath/2007/PartnerControls">2022</TermName>
-          <TermId xmlns="http://schemas.microsoft.com/office/infopath/2007/PartnerControls">fc3e9cb1-8d8a-457a-b160-3a486bee5fdd</TermId>
-        </TermInfo>
-        <TermInfo xmlns="http://schemas.microsoft.com/office/infopath/2007/PartnerControls">
-          <TermName xmlns="http://schemas.microsoft.com/office/infopath/2007/PartnerControls">reporting document template</TermName>
-          <TermId xmlns="http://schemas.microsoft.com/office/infopath/2007/PartnerControls">f10f212d-020e-41a3-8c76-e2590eec784c</TermId>
-        </TermInfo>
-      </Terms>
-    </l7bc4729bde1438b8df4870b8884575c>
-    <Kieli xmlns="5dad6104-dd62-4be5-a5fd-22e2654912ea">englanti</Kieli>
-  </documentManagement>
-</p:properties>
+<b:Sources xmlns:b="http://schemas.openxmlformats.org/officeDocument/2006/bibliography" xmlns="http://schemas.openxmlformats.org/officeDocument/2006/bibliography" SelectedStyle="\APASixthEditionOfficeOnline.xsl" StyleName="APA" Version="6"/>
 </file>
 
 <file path=customXml/itemProps1.xml><?xml version="1.0" encoding="utf-8"?>
-<ds:datastoreItem xmlns:ds="http://schemas.openxmlformats.org/officeDocument/2006/customXml" ds:itemID="{ECFF8873-543E-3F46-9857-3D8303DD4E58}">
+<ds:datastoreItem xmlns:ds="http://schemas.openxmlformats.org/officeDocument/2006/customXml" ds:itemID="{BEB1996F-EF42-48B1-A58A-3A25BCC7576B}">
   <ds:schemaRefs>
-    <ds:schemaRef ds:uri="http://schemas.openxmlformats.org/officeDocument/2006/bibliography"/>
+    <ds:schemaRef ds:uri="http://purl.org/dc/elements/1.1/"/>
+    <ds:schemaRef ds:uri="5dad6104-dd62-4be5-a5fd-22e2654912ea"/>
+    <ds:schemaRef ds:uri="http://www.w3.org/XML/1998/namespace"/>
+    <ds:schemaRef ds:uri="7146359b-a332-499e-9f49-8bb0ff81f917"/>
+    <ds:schemaRef ds:uri="http://purl.org/dc/dcmitype/"/>
+    <ds:schemaRef ds:uri="http://purl.org/dc/terms/"/>
+    <ds:schemaRef ds:uri="http://schemas.microsoft.com/office/2006/metadata/properties"/>
+    <ds:schemaRef ds:uri="http://schemas.microsoft.com/office/2006/documentManagement/types"/>
+    <ds:schemaRef ds:uri="http://schemas.microsoft.com/office/infopath/2007/PartnerControls"/>
+    <ds:schemaRef ds:uri="http://schemas.openxmlformats.org/package/2006/metadata/core-properties"/>
   </ds:schemaRefs>
 </ds:datastoreItem>
 </file>
 
 <file path=customXml/itemProps2.xml><?xml version="1.0" encoding="utf-8"?>
+<ds:datastoreItem xmlns:ds="http://schemas.openxmlformats.org/officeDocument/2006/customXml" ds:itemID="{610B69D9-61E5-4757-99A3-2C4CFC398043}">
+  <ds:schemaRefs>
+    <ds:schemaRef ds:uri="http://schemas.microsoft.com/sharepoint/v3/contenttype/forms"/>
+  </ds:schemaRefs>
+</ds:datastoreItem>
+</file>
+
+<file path=customXml/itemProps3.xml><?xml version="1.0" encoding="utf-8"?>
 <ds:datastoreItem xmlns:ds="http://schemas.openxmlformats.org/officeDocument/2006/customXml" ds:itemID="{64DA19CB-EA8A-45E8-B30A-80A46D3A7F10}">
   <ds:schemaRefs>
     <ds:schemaRef ds:uri="http://schemas.microsoft.com/office/2006/metadata/contentType"/>
@@ -7715,21 +7757,10 @@
 </ds:datastoreItem>
 </file>
 
-<file path=customXml/itemProps3.xml><?xml version="1.0" encoding="utf-8"?>
-<ds:datastoreItem xmlns:ds="http://schemas.openxmlformats.org/officeDocument/2006/customXml" ds:itemID="{610B69D9-61E5-4757-99A3-2C4CFC398043}">
+<file path=customXml/itemProps4.xml><?xml version="1.0" encoding="utf-8"?>
+<ds:datastoreItem xmlns:ds="http://schemas.openxmlformats.org/officeDocument/2006/customXml" ds:itemID="{ECFF8873-543E-3F46-9857-3D8303DD4E58}">
   <ds:schemaRefs>
-    <ds:schemaRef ds:uri="http://schemas.microsoft.com/sharepoint/v3/contenttype/forms"/>
-  </ds:schemaRefs>
-</ds:datastoreItem>
-</file>
-
-<file path=customXml/itemProps4.xml><?xml version="1.0" encoding="utf-8"?>
-<ds:datastoreItem xmlns:ds="http://schemas.openxmlformats.org/officeDocument/2006/customXml" ds:itemID="{BEB1996F-EF42-48B1-A58A-3A25BCC7576B}">
-  <ds:schemaRefs>
-    <ds:schemaRef ds:uri="http://schemas.microsoft.com/office/2006/metadata/properties"/>
-    <ds:schemaRef ds:uri="http://schemas.microsoft.com/office/infopath/2007/PartnerControls"/>
-    <ds:schemaRef ds:uri="7146359b-a332-499e-9f49-8bb0ff81f917"/>
-    <ds:schemaRef ds:uri="5dad6104-dd62-4be5-a5fd-22e2654912ea"/>
+    <ds:schemaRef ds:uri="http://schemas.openxmlformats.org/officeDocument/2006/bibliography"/>
   </ds:schemaRefs>
 </ds:datastoreItem>
 </file>
</xml_diff>